<commit_message>
Update EXERCICE 7 Méthode Merise complète.docx
</commit_message>
<xml_diff>
--- a/DOSSIER_06_BASE_DE_DONNEES/FRANCK Exercices MCD/Exercice 7/EXERCICE 7 Méthode Merise complète.docx
+++ b/DOSSIER_06_BASE_DE_DONNEES/FRANCK Exercices MCD/Exercice 7/EXERCICE 7 Méthode Merise complète.docx
@@ -116,10 +116,7 @@
           </w:tcPr>
           <w:p>
             <w:r>
-              <w:t>Civilité</w:t>
-            </w:r>
-            <w:r>
-              <w:t xml:space="preserve"> de l’auteur</w:t>
+              <w:t>Civilité de l’auteur</w:t>
             </w:r>
           </w:p>
         </w:tc>
@@ -599,7 +596,7 @@
           </w:tcPr>
           <w:p>
             <w:r>
-              <w:t>Taux droits d’auteurs de l’ouvrage</w:t>
+              <w:t>Taux droits d’auteurs</w:t>
             </w:r>
           </w:p>
         </w:tc>

</xml_diff>